<commit_message>
Putting my name on the coversheet
</commit_message>
<xml_diff>
--- a/Group Assignment Coversheet (4).docx
+++ b/Group Assignment Coversheet (4).docx
@@ -1554,8 +1554,6 @@
               </w:rPr>
               <w:t>26/10/2019</w:t>
             </w:r>
-            <w:bookmarkStart w:id="1" w:name="_GoBack"/>
-            <w:bookmarkEnd w:id="1"/>
           </w:p>
         </w:tc>
       </w:tr>
@@ -1655,6 +1653,15 @@
               </w:rPr>
               <w:t> </w:t>
             </w:r>
+            <w:r>
+              <w:rPr>
+                <w:rFonts w:ascii="Times New Roman" w:hAnsi="Times New Roman" w:cs="Times New Roman"/>
+                <w:bCs/>
+                <w:sz w:val="24"/>
+                <w:szCs w:val="24"/>
+              </w:rPr>
+              <w:t>3</w:t>
+            </w:r>
           </w:p>
         </w:tc>
         <w:tc>
@@ -1684,7 +1691,7 @@
                 <w:sz w:val="24"/>
                 <w:szCs w:val="24"/>
               </w:rPr>
-              <w:t> </w:t>
+              <w:t>1</w:t>
             </w:r>
           </w:p>
         </w:tc>
@@ -1721,7 +1728,7 @@
                 <w:sz w:val="24"/>
                 <w:szCs w:val="24"/>
               </w:rPr>
-              <w:t> </w:t>
+              <w:t xml:space="preserve"> 8</w:t>
             </w:r>
           </w:p>
         </w:tc>
@@ -1760,6 +1767,15 @@
               </w:rPr>
               <w:t> </w:t>
             </w:r>
+            <w:r>
+              <w:rPr>
+                <w:rFonts w:ascii="Times New Roman" w:hAnsi="Times New Roman" w:cs="Times New Roman"/>
+                <w:bCs/>
+                <w:sz w:val="24"/>
+                <w:szCs w:val="24"/>
+              </w:rPr>
+              <w:t>7</w:t>
+            </w:r>
           </w:p>
         </w:tc>
         <w:tc>
@@ -1797,6 +1813,15 @@
               </w:rPr>
               <w:t> </w:t>
             </w:r>
+            <w:r>
+              <w:rPr>
+                <w:rFonts w:ascii="Times New Roman" w:hAnsi="Times New Roman" w:cs="Times New Roman"/>
+                <w:bCs/>
+                <w:sz w:val="24"/>
+                <w:szCs w:val="24"/>
+              </w:rPr>
+              <w:t>8</w:t>
+            </w:r>
           </w:p>
         </w:tc>
         <w:tc>
@@ -1834,6 +1859,15 @@
               </w:rPr>
               <w:t> </w:t>
             </w:r>
+            <w:r>
+              <w:rPr>
+                <w:rFonts w:ascii="Times New Roman" w:hAnsi="Times New Roman" w:cs="Times New Roman"/>
+                <w:bCs/>
+                <w:sz w:val="24"/>
+                <w:szCs w:val="24"/>
+              </w:rPr>
+              <w:t>4</w:t>
+            </w:r>
           </w:p>
         </w:tc>
         <w:tc>
@@ -1871,6 +1905,15 @@
               </w:rPr>
               <w:t> </w:t>
             </w:r>
+            <w:r>
+              <w:rPr>
+                <w:rFonts w:ascii="Times New Roman" w:hAnsi="Times New Roman" w:cs="Times New Roman"/>
+                <w:bCs/>
+                <w:sz w:val="24"/>
+                <w:szCs w:val="24"/>
+              </w:rPr>
+              <w:t>9</w:t>
+            </w:r>
           </w:p>
         </w:tc>
         <w:tc>
@@ -1908,6 +1951,15 @@
               </w:rPr>
               <w:t> </w:t>
             </w:r>
+            <w:r>
+              <w:rPr>
+                <w:rFonts w:ascii="Times New Roman" w:hAnsi="Times New Roman" w:cs="Times New Roman"/>
+                <w:bCs/>
+                <w:sz w:val="24"/>
+                <w:szCs w:val="24"/>
+              </w:rPr>
+              <w:t>Matej Mitrev</w:t>
+            </w:r>
           </w:p>
         </w:tc>
         <w:tc>
@@ -1930,6 +1982,17 @@
                 <w:szCs w:val="24"/>
               </w:rPr>
             </w:pPr>
+            <w:r>
+              <w:rPr>
+                <w:rFonts w:ascii="Times New Roman" w:hAnsi="Times New Roman" w:cs="Times New Roman"/>
+                <w:bCs/>
+                <w:sz w:val="24"/>
+                <w:szCs w:val="24"/>
+              </w:rPr>
+              <w:t>26/10/2019</w:t>
+            </w:r>
+            <w:bookmarkStart w:id="1" w:name="_GoBack"/>
+            <w:bookmarkEnd w:id="1"/>
           </w:p>
         </w:tc>
       </w:tr>
@@ -3623,7 +3686,7 @@
 </file>
 
 <file path=customXml/itemProps1.xml><?xml version="1.0" encoding="utf-8"?>
-<ds:datastoreItem xmlns:ds="http://schemas.openxmlformats.org/officeDocument/2006/customXml" ds:itemID="{0BD1F074-61A0-4829-AEC3-D8E5AF61778A}">
+<ds:datastoreItem xmlns:ds="http://schemas.openxmlformats.org/officeDocument/2006/customXml" ds:itemID="{0694D7E2-DB83-4845-8693-8D9B8BB24073}">
   <ds:schemaRefs>
     <ds:schemaRef ds:uri="http://schemas.openxmlformats.org/officeDocument/2006/bibliography"/>
   </ds:schemaRefs>

</xml_diff>